<commit_message>
Problem 4 almost done
</commit_message>
<xml_diff>
--- a/HW3/hw3-writeup.docx
+++ b/HW3/hw3-writeup.docx
@@ -135,12 +135,6 @@
     </w:p>
     <w:p>
       <w:pPr>
-        <w:spacing w:line="360" w:lineRule="auto"/>
-        <w:rPr>
-          <w:rFonts w:ascii="Calibri" w:hAnsi="Calibri" w:cs="Calibri"/>
-        </w:rPr>
-      </w:pPr>
-      <w:r>
         <w:rPr>
           <w:rFonts w:ascii="Calibri" w:hAnsi="Calibri" w:cs="Calibri"/>
           <w:b/>
@@ -148,6 +142,34 @@
           <w:sz w:val="32"/>
           <w:szCs w:val="32"/>
         </w:rPr>
+      </w:pPr>
+      <w:r>
+        <w:rPr>
+          <w:rFonts w:ascii="Calibri" w:hAnsi="Calibri" w:cs="Calibri"/>
+          <w:b/>
+          <w:bCs/>
+          <w:sz w:val="32"/>
+          <w:szCs w:val="32"/>
+        </w:rPr>
+        <w:br w:type="page"/>
+      </w:r>
+    </w:p>
+    <w:p>
+      <w:pPr>
+        <w:spacing w:line="360" w:lineRule="auto"/>
+        <w:rPr>
+          <w:rFonts w:ascii="Calibri" w:hAnsi="Calibri" w:cs="Calibri"/>
+        </w:rPr>
+      </w:pPr>
+      <w:r>
+        <w:rPr>
+          <w:rFonts w:ascii="Calibri" w:hAnsi="Calibri" w:cs="Calibri"/>
+          <w:b/>
+          <w:bCs/>
+          <w:sz w:val="32"/>
+          <w:szCs w:val="32"/>
+        </w:rPr>
+        <w:lastRenderedPageBreak/>
         <w:t xml:space="preserve">Problem </w:t>
       </w:r>
       <w:r>
@@ -1579,7 +1601,6 @@
         <w:rPr>
           <w:rFonts w:ascii="Calibri" w:hAnsi="Calibri" w:cs="Calibri"/>
         </w:rPr>
-        <w:lastRenderedPageBreak/>
         <w:drawing>
           <wp:inline distT="0" distB="0" distL="0" distR="0" wp14:anchorId="41B95D83" wp14:editId="66F8F572">
             <wp:extent cx="4937127" cy="1986455"/>
@@ -1639,7 +1660,8 @@
         <w:rPr>
           <w:rFonts w:ascii="Calibri" w:hAnsi="Calibri" w:cs="Calibri"/>
         </w:rPr>
-        <w:t xml:space="preserve">Test </w:t>
+        <w:lastRenderedPageBreak/>
+        <w:t xml:space="preserve">Measure </w:t>
       </w:r>
       <w:r>
         <w:rPr>
@@ -1750,11 +1772,13 @@
           <w:rFonts w:ascii="Calibri" w:hAnsi="Calibri" w:cs="Calibri"/>
         </w:rPr>
       </w:pPr>
-      <w:r>
-        <w:rPr>
-          <w:rFonts w:ascii="Calibri" w:hAnsi="Calibri" w:cs="Calibri"/>
-        </w:rPr>
-        <w:t>Test</w:t>
+      <w:bookmarkStart w:id="6" w:name="OLE_LINK36"/>
+      <w:bookmarkStart w:id="7" w:name="OLE_LINK37"/>
+      <w:r>
+        <w:rPr>
+          <w:rFonts w:ascii="Calibri" w:hAnsi="Calibri" w:cs="Calibri"/>
+        </w:rPr>
+        <w:t>Measure</w:t>
       </w:r>
       <w:r>
         <w:rPr>
@@ -1762,6 +1786,8 @@
         </w:rPr>
         <w:t xml:space="preserve"> </w:t>
       </w:r>
+      <w:bookmarkEnd w:id="6"/>
+      <w:bookmarkEnd w:id="7"/>
       <w:r>
         <w:rPr>
           <w:rFonts w:ascii="Calibri" w:hAnsi="Calibri" w:cs="Calibri"/>
@@ -1902,9 +1928,11 @@
           <w:sz w:val="32"/>
           <w:szCs w:val="32"/>
         </w:rPr>
-        <w:t xml:space="preserve">Problem </w:t>
-      </w:r>
-      <w:r>
+        <w:br w:type="page"/>
+      </w:r>
+    </w:p>
+    <w:p>
+      <w:pPr>
         <w:rPr>
           <w:rFonts w:ascii="Calibri" w:hAnsi="Calibri" w:cs="Calibri"/>
           <w:b/>
@@ -1912,8 +1940,7 @@
           <w:sz w:val="32"/>
           <w:szCs w:val="32"/>
         </w:rPr>
-        <w:t>4</w:t>
-      </w:r>
+      </w:pPr>
       <w:r>
         <w:rPr>
           <w:rFonts w:ascii="Calibri" w:hAnsi="Calibri" w:cs="Calibri"/>
@@ -1922,7 +1949,8 @@
           <w:sz w:val="32"/>
           <w:szCs w:val="32"/>
         </w:rPr>
-        <w:t xml:space="preserve">. </w:t>
+        <w:lastRenderedPageBreak/>
+        <w:t xml:space="preserve">Problem </w:t>
       </w:r>
       <w:r>
         <w:rPr>
@@ -1932,7 +1960,516 @@
           <w:sz w:val="32"/>
           <w:szCs w:val="32"/>
         </w:rPr>
+        <w:t>4</w:t>
+      </w:r>
+      <w:r>
+        <w:rPr>
+          <w:rFonts w:ascii="Calibri" w:hAnsi="Calibri" w:cs="Calibri"/>
+          <w:b/>
+          <w:bCs/>
+          <w:sz w:val="32"/>
+          <w:szCs w:val="32"/>
+        </w:rPr>
+        <w:t xml:space="preserve">. </w:t>
+      </w:r>
+      <w:r>
+        <w:rPr>
+          <w:rFonts w:ascii="Calibri" w:hAnsi="Calibri" w:cs="Calibri"/>
+          <w:b/>
+          <w:bCs/>
+          <w:sz w:val="32"/>
+          <w:szCs w:val="32"/>
+        </w:rPr>
         <w:t>Performance Counters</w:t>
+      </w:r>
+    </w:p>
+    <w:p>
+      <w:pPr>
+        <w:pStyle w:val="ListParagraph"/>
+        <w:numPr>
+          <w:ilvl w:val="0"/>
+          <w:numId w:val="3"/>
+        </w:numPr>
+        <w:rPr>
+          <w:rFonts w:ascii="Calibri" w:hAnsi="Calibri" w:cs="Calibri"/>
+        </w:rPr>
+      </w:pPr>
+      <w:r>
+        <w:rPr>
+          <w:rFonts w:ascii="Calibri" w:hAnsi="Calibri" w:cs="Calibri"/>
+        </w:rPr>
+        <w:t>R</w:t>
+      </w:r>
+      <w:r>
+        <w:rPr>
+          <w:rFonts w:ascii="Calibri" w:hAnsi="Calibri" w:cs="Calibri"/>
+        </w:rPr>
+        <w:t xml:space="preserve">e-run </w:t>
+      </w:r>
+      <w:r>
+        <w:rPr>
+          <w:rFonts w:ascii="Calibri" w:hAnsi="Calibri" w:cs="Calibri"/>
+        </w:rPr>
+        <w:t>my</w:t>
+      </w:r>
+      <w:r>
+        <w:rPr>
+          <w:rFonts w:ascii="Calibri" w:hAnsi="Calibri" w:cs="Calibri"/>
+        </w:rPr>
+        <w:t xml:space="preserve"> program across different loop nest orderings on the machine where </w:t>
+      </w:r>
+      <w:r>
+        <w:rPr>
+          <w:rFonts w:ascii="Calibri" w:hAnsi="Calibri" w:cs="Calibri"/>
+        </w:rPr>
+        <w:t>I am</w:t>
+      </w:r>
+      <w:r>
+        <w:rPr>
+          <w:rFonts w:ascii="Calibri" w:hAnsi="Calibri" w:cs="Calibri"/>
+        </w:rPr>
+        <w:t xml:space="preserve"> using </w:t>
+      </w:r>
+      <w:r>
+        <w:rPr>
+          <w:rFonts w:ascii="Calibri" w:hAnsi="Calibri" w:cs="Calibri"/>
+        </w:rPr>
+        <w:t>‘</w:t>
+      </w:r>
+      <w:r>
+        <w:rPr>
+          <w:rFonts w:ascii="Calibri" w:hAnsi="Calibri" w:cs="Calibri"/>
+        </w:rPr>
+        <w:t>perf’</w:t>
+      </w:r>
+    </w:p>
+    <w:tbl>
+      <w:tblPr>
+        <w:tblStyle w:val="TableGrid"/>
+        <w:tblW w:w="0" w:type="auto"/>
+        <w:tblInd w:w="720" w:type="dxa"/>
+        <w:tblLook w:val="04A0" w:firstRow="1" w:lastRow="0" w:firstColumn="1" w:lastColumn="0" w:noHBand="0" w:noVBand="1"/>
+      </w:tblPr>
+      <w:tblGrid>
+        <w:gridCol w:w="2335"/>
+        <w:gridCol w:w="1800"/>
+      </w:tblGrid>
+      <w:tr>
+        <w:tc>
+          <w:tcPr>
+            <w:tcW w:w="2335" w:type="dxa"/>
+          </w:tcPr>
+          <w:p>
+            <w:pPr>
+              <w:pStyle w:val="ListParagraph"/>
+              <w:ind w:left="0"/>
+              <w:rPr>
+                <w:rFonts w:ascii="Calibri" w:hAnsi="Calibri" w:cs="Calibri"/>
+              </w:rPr>
+            </w:pPr>
+            <w:r>
+              <w:rPr>
+                <w:rFonts w:ascii="Calibri" w:hAnsi="Calibri" w:cs="Calibri"/>
+              </w:rPr>
+              <w:t>Loop nest orderings</w:t>
+            </w:r>
+          </w:p>
+        </w:tc>
+        <w:tc>
+          <w:tcPr>
+            <w:tcW w:w="1800" w:type="dxa"/>
+          </w:tcPr>
+          <w:p>
+            <w:pPr>
+              <w:pStyle w:val="ListParagraph"/>
+              <w:ind w:left="0"/>
+              <w:rPr>
+                <w:rFonts w:ascii="Calibri" w:hAnsi="Calibri" w:cs="Calibri"/>
+              </w:rPr>
+            </w:pPr>
+            <w:r>
+              <w:rPr>
+                <w:rFonts w:ascii="Calibri" w:hAnsi="Calibri" w:cs="Calibri"/>
+              </w:rPr>
+              <w:t>Time</w:t>
+            </w:r>
+          </w:p>
+        </w:tc>
+      </w:tr>
+      <w:tr>
+        <w:tc>
+          <w:tcPr>
+            <w:tcW w:w="2335" w:type="dxa"/>
+          </w:tcPr>
+          <w:p>
+            <w:pPr>
+              <w:pStyle w:val="ListParagraph"/>
+              <w:ind w:left="0"/>
+              <w:rPr>
+                <w:rFonts w:ascii="Calibri" w:hAnsi="Calibri" w:cs="Calibri"/>
+              </w:rPr>
+            </w:pPr>
+            <w:r>
+              <w:rPr>
+                <w:rFonts w:ascii="Calibri" w:hAnsi="Calibri" w:cs="Calibri"/>
+              </w:rPr>
+              <w:t>I-J-K</w:t>
+            </w:r>
+          </w:p>
+        </w:tc>
+        <w:tc>
+          <w:tcPr>
+            <w:tcW w:w="1800" w:type="dxa"/>
+          </w:tcPr>
+          <w:p>
+            <w:pPr>
+              <w:pStyle w:val="ListParagraph"/>
+              <w:ind w:left="0"/>
+              <w:rPr>
+                <w:rFonts w:ascii="Calibri" w:hAnsi="Calibri" w:cs="Calibri"/>
+              </w:rPr>
+            </w:pPr>
+            <w:r>
+              <w:rPr>
+                <w:rFonts w:ascii="Calibri" w:hAnsi="Calibri" w:cs="Calibri"/>
+              </w:rPr>
+              <w:t>14.641327 s</w:t>
+            </w:r>
+          </w:p>
+        </w:tc>
+      </w:tr>
+      <w:tr>
+        <w:tc>
+          <w:tcPr>
+            <w:tcW w:w="2335" w:type="dxa"/>
+          </w:tcPr>
+          <w:p>
+            <w:pPr>
+              <w:pStyle w:val="ListParagraph"/>
+              <w:ind w:left="0"/>
+              <w:rPr>
+                <w:rFonts w:ascii="Calibri" w:hAnsi="Calibri" w:cs="Calibri"/>
+              </w:rPr>
+            </w:pPr>
+            <w:r>
+              <w:rPr>
+                <w:rFonts w:ascii="Calibri" w:hAnsi="Calibri" w:cs="Calibri"/>
+              </w:rPr>
+              <w:t>I-K-J</w:t>
+            </w:r>
+          </w:p>
+        </w:tc>
+        <w:tc>
+          <w:tcPr>
+            <w:tcW w:w="1800" w:type="dxa"/>
+          </w:tcPr>
+          <w:p>
+            <w:pPr>
+              <w:pStyle w:val="ListParagraph"/>
+              <w:ind w:left="0"/>
+              <w:rPr>
+                <w:rFonts w:ascii="Calibri" w:hAnsi="Calibri" w:cs="Calibri"/>
+              </w:rPr>
+            </w:pPr>
+            <w:r>
+              <w:rPr>
+                <w:rFonts w:ascii="Calibri" w:hAnsi="Calibri" w:cs="Calibri"/>
+              </w:rPr>
+              <w:t>0.716340 s</w:t>
+            </w:r>
+          </w:p>
+        </w:tc>
+      </w:tr>
+      <w:tr>
+        <w:tc>
+          <w:tcPr>
+            <w:tcW w:w="2335" w:type="dxa"/>
+          </w:tcPr>
+          <w:p>
+            <w:pPr>
+              <w:pStyle w:val="ListParagraph"/>
+              <w:ind w:left="0"/>
+              <w:rPr>
+                <w:rFonts w:ascii="Calibri" w:hAnsi="Calibri" w:cs="Calibri"/>
+              </w:rPr>
+            </w:pPr>
+            <w:r>
+              <w:rPr>
+                <w:rFonts w:ascii="Calibri" w:hAnsi="Calibri" w:cs="Calibri"/>
+              </w:rPr>
+              <w:t>J-K-I</w:t>
+            </w:r>
+          </w:p>
+        </w:tc>
+        <w:tc>
+          <w:tcPr>
+            <w:tcW w:w="1800" w:type="dxa"/>
+          </w:tcPr>
+          <w:p>
+            <w:pPr>
+              <w:pStyle w:val="ListParagraph"/>
+              <w:ind w:left="0"/>
+              <w:rPr>
+                <w:rFonts w:ascii="Calibri" w:hAnsi="Calibri" w:cs="Calibri"/>
+              </w:rPr>
+            </w:pPr>
+            <w:r>
+              <w:rPr>
+                <w:rFonts w:ascii="Calibri" w:hAnsi="Calibri" w:cs="Calibri"/>
+              </w:rPr>
+              <w:t>27.432645 s</w:t>
+            </w:r>
+          </w:p>
+        </w:tc>
+      </w:tr>
+    </w:tbl>
+    <w:p>
+      <w:pPr>
+        <w:rPr>
+          <w:rFonts w:ascii="Calibri" w:hAnsi="Calibri" w:cs="Calibri"/>
+        </w:rPr>
+      </w:pPr>
+    </w:p>
+    <w:p>
+      <w:pPr>
+        <w:pStyle w:val="ListParagraph"/>
+        <w:numPr>
+          <w:ilvl w:val="0"/>
+          <w:numId w:val="3"/>
+        </w:numPr>
+        <w:rPr>
+          <w:rFonts w:ascii="Calibri" w:hAnsi="Calibri" w:cs="Calibri"/>
+        </w:rPr>
+      </w:pPr>
+      <w:r>
+        <w:rPr>
+          <w:rFonts w:ascii="Calibri" w:hAnsi="Calibri" w:cs="Calibri"/>
+        </w:rPr>
+        <w:t xml:space="preserve">Use ‘perf’ </w:t>
+      </w:r>
+      <w:r>
+        <w:rPr>
+          <w:rFonts w:ascii="Calibri" w:hAnsi="Calibri" w:cs="Calibri" w:hint="eastAsia"/>
+        </w:rPr>
+        <w:t>to</w:t>
+      </w:r>
+      <w:r>
+        <w:rPr>
+          <w:rFonts w:ascii="Calibri" w:hAnsi="Calibri" w:cs="Calibri"/>
+        </w:rPr>
+        <w:t xml:space="preserve"> see performance counters</w:t>
+      </w:r>
+    </w:p>
+    <w:p>
+      <w:pPr>
+        <w:pStyle w:val="ListParagraph"/>
+        <w:numPr>
+          <w:ilvl w:val="0"/>
+          <w:numId w:val="4"/>
+        </w:numPr>
+        <w:rPr>
+          <w:rFonts w:ascii="Calibri" w:hAnsi="Calibri" w:cs="Calibri"/>
+        </w:rPr>
+      </w:pPr>
+      <w:r>
+        <w:rPr>
+          <w:rFonts w:ascii="Calibri" w:hAnsi="Calibri" w:cs="Calibri"/>
+        </w:rPr>
+        <w:t>I-J-K</w:t>
+      </w:r>
+    </w:p>
+    <w:p>
+      <w:pPr>
+        <w:pStyle w:val="ListParagraph"/>
+        <w:rPr>
+          <w:rFonts w:ascii="Calibri" w:hAnsi="Calibri" w:cs="Calibri"/>
+        </w:rPr>
+      </w:pPr>
+      <w:r>
+        <w:rPr>
+          <w:rFonts w:ascii="Calibri" w:hAnsi="Calibri" w:cs="Calibri"/>
+        </w:rPr>
+        <w:drawing>
+          <wp:inline distT="0" distB="0" distL="0" distR="0" wp14:anchorId="19A34905" wp14:editId="20593256">
+            <wp:extent cx="5107084" cy="1639614"/>
+            <wp:effectExtent l="0" t="0" r="0" b="0"/>
+            <wp:docPr id="4" name="Picture 4" descr="Text&#10;&#10;Description automatically generated"/>
+            <wp:cNvGraphicFramePr>
+              <a:graphicFrameLocks xmlns:a="http://schemas.openxmlformats.org/drawingml/2006/main" noChangeAspect="1"/>
+            </wp:cNvGraphicFramePr>
+            <a:graphic xmlns:a="http://schemas.openxmlformats.org/drawingml/2006/main">
+              <a:graphicData uri="http://schemas.openxmlformats.org/drawingml/2006/picture">
+                <pic:pic xmlns:pic="http://schemas.openxmlformats.org/drawingml/2006/picture">
+                  <pic:nvPicPr>
+                    <pic:cNvPr id="4" name="Picture 4" descr="Text&#10;&#10;Description automatically generated"/>
+                    <pic:cNvPicPr/>
+                  </pic:nvPicPr>
+                  <pic:blipFill>
+                    <a:blip r:embed="rId8"/>
+                    <a:stretch>
+                      <a:fillRect/>
+                    </a:stretch>
+                  </pic:blipFill>
+                  <pic:spPr>
+                    <a:xfrm>
+                      <a:off x="0" y="0"/>
+                      <a:ext cx="5134510" cy="1648419"/>
+                    </a:xfrm>
+                    <a:prstGeom prst="rect">
+                      <a:avLst/>
+                    </a:prstGeom>
+                  </pic:spPr>
+                </pic:pic>
+              </a:graphicData>
+            </a:graphic>
+          </wp:inline>
+        </w:drawing>
+      </w:r>
+    </w:p>
+    <w:p>
+      <w:pPr>
+        <w:rPr>
+          <w:rFonts w:ascii="Calibri" w:hAnsi="Calibri" w:cs="Calibri"/>
+        </w:rPr>
+      </w:pPr>
+    </w:p>
+    <w:p>
+      <w:pPr>
+        <w:pStyle w:val="ListParagraph"/>
+        <w:numPr>
+          <w:ilvl w:val="0"/>
+          <w:numId w:val="4"/>
+        </w:numPr>
+        <w:rPr>
+          <w:rFonts w:ascii="Calibri" w:hAnsi="Calibri" w:cs="Calibri"/>
+        </w:rPr>
+      </w:pPr>
+      <w:r>
+        <w:rPr>
+          <w:rFonts w:ascii="Calibri" w:hAnsi="Calibri" w:cs="Calibri" w:hint="eastAsia"/>
+        </w:rPr>
+        <w:t>I-K-J</w:t>
+      </w:r>
+    </w:p>
+    <w:p>
+      <w:pPr>
+        <w:pStyle w:val="ListParagraph"/>
+        <w:rPr>
+          <w:rFonts w:ascii="Calibri" w:hAnsi="Calibri" w:cs="Calibri"/>
+        </w:rPr>
+      </w:pPr>
+      <w:r>
+        <w:rPr>
+          <w:rFonts w:ascii="Calibri" w:hAnsi="Calibri" w:cs="Calibri"/>
+        </w:rPr>
+        <w:drawing>
+          <wp:inline distT="0" distB="0" distL="0" distR="0" wp14:anchorId="62A81A03" wp14:editId="10A01AF0">
+            <wp:extent cx="5095215" cy="1639614"/>
+            <wp:effectExtent l="0" t="0" r="0" b="0"/>
+            <wp:docPr id="5" name="Picture 5" descr="Graphical user interface, text&#10;&#10;Description automatically generated"/>
+            <wp:cNvGraphicFramePr>
+              <a:graphicFrameLocks xmlns:a="http://schemas.openxmlformats.org/drawingml/2006/main" noChangeAspect="1"/>
+            </wp:cNvGraphicFramePr>
+            <a:graphic xmlns:a="http://schemas.openxmlformats.org/drawingml/2006/main">
+              <a:graphicData uri="http://schemas.openxmlformats.org/drawingml/2006/picture">
+                <pic:pic xmlns:pic="http://schemas.openxmlformats.org/drawingml/2006/picture">
+                  <pic:nvPicPr>
+                    <pic:cNvPr id="5" name="Picture 5" descr="Graphical user interface, text&#10;&#10;Description automatically generated"/>
+                    <pic:cNvPicPr/>
+                  </pic:nvPicPr>
+                  <pic:blipFill>
+                    <a:blip r:embed="rId9"/>
+                    <a:stretch>
+                      <a:fillRect/>
+                    </a:stretch>
+                  </pic:blipFill>
+                  <pic:spPr>
+                    <a:xfrm>
+                      <a:off x="0" y="0"/>
+                      <a:ext cx="5121309" cy="1648011"/>
+                    </a:xfrm>
+                    <a:prstGeom prst="rect">
+                      <a:avLst/>
+                    </a:prstGeom>
+                  </pic:spPr>
+                </pic:pic>
+              </a:graphicData>
+            </a:graphic>
+          </wp:inline>
+        </w:drawing>
+      </w:r>
+    </w:p>
+    <w:p>
+      <w:pPr>
+        <w:rPr>
+          <w:rFonts w:ascii="Calibri" w:hAnsi="Calibri" w:cs="Calibri"/>
+        </w:rPr>
+      </w:pPr>
+    </w:p>
+    <w:p>
+      <w:pPr>
+        <w:pStyle w:val="ListParagraph"/>
+        <w:numPr>
+          <w:ilvl w:val="0"/>
+          <w:numId w:val="4"/>
+        </w:numPr>
+        <w:rPr>
+          <w:rFonts w:ascii="Calibri" w:hAnsi="Calibri" w:cs="Calibri"/>
+        </w:rPr>
+      </w:pPr>
+      <w:r>
+        <w:rPr>
+          <w:rFonts w:ascii="Calibri" w:hAnsi="Calibri" w:cs="Calibri"/>
+        </w:rPr>
+        <w:t>J-K-I</w:t>
+      </w:r>
+    </w:p>
+    <w:p>
+      <w:pPr>
+        <w:pStyle w:val="ListParagraph"/>
+        <w:rPr>
+          <w:rFonts w:ascii="Calibri" w:hAnsi="Calibri" w:cs="Calibri" w:hint="eastAsia"/>
+        </w:rPr>
+      </w:pPr>
+      <w:r>
+        <w:rPr>
+          <w:rFonts w:ascii="Calibri" w:hAnsi="Calibri" w:cs="Calibri"/>
+        </w:rPr>
+        <w:drawing>
+          <wp:inline distT="0" distB="0" distL="0" distR="0" wp14:anchorId="43CB614C" wp14:editId="4746B383">
+            <wp:extent cx="5085019" cy="1608083"/>
+            <wp:effectExtent l="0" t="0" r="0" b="5080"/>
+            <wp:docPr id="6" name="Picture 6" descr="Graphical user interface, text&#10;&#10;Description automatically generated"/>
+            <wp:cNvGraphicFramePr>
+              <a:graphicFrameLocks xmlns:a="http://schemas.openxmlformats.org/drawingml/2006/main" noChangeAspect="1"/>
+            </wp:cNvGraphicFramePr>
+            <a:graphic xmlns:a="http://schemas.openxmlformats.org/drawingml/2006/main">
+              <a:graphicData uri="http://schemas.openxmlformats.org/drawingml/2006/picture">
+                <pic:pic xmlns:pic="http://schemas.openxmlformats.org/drawingml/2006/picture">
+                  <pic:nvPicPr>
+                    <pic:cNvPr id="6" name="Picture 6" descr="Graphical user interface, text&#10;&#10;Description automatically generated"/>
+                    <pic:cNvPicPr/>
+                  </pic:nvPicPr>
+                  <pic:blipFill>
+                    <a:blip r:embed="rId10"/>
+                    <a:stretch>
+                      <a:fillRect/>
+                    </a:stretch>
+                  </pic:blipFill>
+                  <pic:spPr>
+                    <a:xfrm>
+                      <a:off x="0" y="0"/>
+                      <a:ext cx="5122196" cy="1619840"/>
+                    </a:xfrm>
+                    <a:prstGeom prst="rect">
+                      <a:avLst/>
+                    </a:prstGeom>
+                  </pic:spPr>
+                </pic:pic>
+              </a:graphicData>
+            </a:graphic>
+          </wp:inline>
+        </w:drawing>
       </w:r>
     </w:p>
     <w:p>
@@ -2075,13 +2612,13 @@
     </w:lvl>
   </w:abstractNum>
   <w:abstractNum w:abstractNumId="1" w15:restartNumberingAfterBreak="0">
-    <w:nsid w:val="799B0DDA"/>
+    <w:nsid w:val="3CF550A2"/>
     <w:multiLevelType w:val="hybridMultilevel"/>
-    <w:tmpl w:val="D7DCC9F0"/>
-    <w:lvl w:ilvl="0" w:tplc="7880328E">
+    <w:tmpl w:val="300A716E"/>
+    <w:lvl w:ilvl="0" w:tplc="0409000F">
       <w:start w:val="1"/>
-      <w:numFmt w:val="lowerLetter"/>
-      <w:lvlText w:val="(%1)"/>
+      <w:numFmt w:val="decimal"/>
+      <w:lvlText w:val="%1."/>
       <w:lvlJc w:val="left"/>
       <w:pPr>
         <w:ind w:left="720" w:hanging="360"/>
@@ -2163,11 +2700,195 @@
       </w:pPr>
     </w:lvl>
   </w:abstractNum>
+  <w:abstractNum w:abstractNumId="2" w15:restartNumberingAfterBreak="0">
+    <w:nsid w:val="5C4871B7"/>
+    <w:multiLevelType w:val="hybridMultilevel"/>
+    <w:tmpl w:val="E8384B46"/>
+    <w:lvl w:ilvl="0" w:tplc="B576DFDE">
+      <w:start w:val="1"/>
+      <w:numFmt w:val="decimal"/>
+      <w:lvlText w:val="(%1)"/>
+      <w:lvlJc w:val="left"/>
+      <w:pPr>
+        <w:ind w:left="720" w:hanging="360"/>
+      </w:pPr>
+      <w:rPr>
+        <w:rFonts w:hint="default"/>
+      </w:rPr>
+    </w:lvl>
+    <w:lvl w:ilvl="1" w:tplc="04090019" w:tentative="1">
+      <w:start w:val="1"/>
+      <w:numFmt w:val="lowerLetter"/>
+      <w:lvlText w:val="%2."/>
+      <w:lvlJc w:val="left"/>
+      <w:pPr>
+        <w:ind w:left="1440" w:hanging="360"/>
+      </w:pPr>
+    </w:lvl>
+    <w:lvl w:ilvl="2" w:tplc="0409001B" w:tentative="1">
+      <w:start w:val="1"/>
+      <w:numFmt w:val="lowerRoman"/>
+      <w:lvlText w:val="%3."/>
+      <w:lvlJc w:val="right"/>
+      <w:pPr>
+        <w:ind w:left="2160" w:hanging="180"/>
+      </w:pPr>
+    </w:lvl>
+    <w:lvl w:ilvl="3" w:tplc="0409000F" w:tentative="1">
+      <w:start w:val="1"/>
+      <w:numFmt w:val="decimal"/>
+      <w:lvlText w:val="%4."/>
+      <w:lvlJc w:val="left"/>
+      <w:pPr>
+        <w:ind w:left="2880" w:hanging="360"/>
+      </w:pPr>
+    </w:lvl>
+    <w:lvl w:ilvl="4" w:tplc="04090019" w:tentative="1">
+      <w:start w:val="1"/>
+      <w:numFmt w:val="lowerLetter"/>
+      <w:lvlText w:val="%5."/>
+      <w:lvlJc w:val="left"/>
+      <w:pPr>
+        <w:ind w:left="3600" w:hanging="360"/>
+      </w:pPr>
+    </w:lvl>
+    <w:lvl w:ilvl="5" w:tplc="0409001B" w:tentative="1">
+      <w:start w:val="1"/>
+      <w:numFmt w:val="lowerRoman"/>
+      <w:lvlText w:val="%6."/>
+      <w:lvlJc w:val="right"/>
+      <w:pPr>
+        <w:ind w:left="4320" w:hanging="180"/>
+      </w:pPr>
+    </w:lvl>
+    <w:lvl w:ilvl="6" w:tplc="0409000F" w:tentative="1">
+      <w:start w:val="1"/>
+      <w:numFmt w:val="decimal"/>
+      <w:lvlText w:val="%7."/>
+      <w:lvlJc w:val="left"/>
+      <w:pPr>
+        <w:ind w:left="5040" w:hanging="360"/>
+      </w:pPr>
+    </w:lvl>
+    <w:lvl w:ilvl="7" w:tplc="04090019" w:tentative="1">
+      <w:start w:val="1"/>
+      <w:numFmt w:val="lowerLetter"/>
+      <w:lvlText w:val="%8."/>
+      <w:lvlJc w:val="left"/>
+      <w:pPr>
+        <w:ind w:left="5760" w:hanging="360"/>
+      </w:pPr>
+    </w:lvl>
+    <w:lvl w:ilvl="8" w:tplc="0409001B" w:tentative="1">
+      <w:start w:val="1"/>
+      <w:numFmt w:val="lowerRoman"/>
+      <w:lvlText w:val="%9."/>
+      <w:lvlJc w:val="right"/>
+      <w:pPr>
+        <w:ind w:left="6480" w:hanging="180"/>
+      </w:pPr>
+    </w:lvl>
+  </w:abstractNum>
+  <w:abstractNum w:abstractNumId="3" w15:restartNumberingAfterBreak="0">
+    <w:nsid w:val="799B0DDA"/>
+    <w:multiLevelType w:val="hybridMultilevel"/>
+    <w:tmpl w:val="D7DCC9F0"/>
+    <w:lvl w:ilvl="0" w:tplc="7880328E">
+      <w:start w:val="1"/>
+      <w:numFmt w:val="lowerLetter"/>
+      <w:lvlText w:val="(%1)"/>
+      <w:lvlJc w:val="left"/>
+      <w:pPr>
+        <w:ind w:left="720" w:hanging="360"/>
+      </w:pPr>
+      <w:rPr>
+        <w:rFonts w:hint="default"/>
+      </w:rPr>
+    </w:lvl>
+    <w:lvl w:ilvl="1" w:tplc="04090019" w:tentative="1">
+      <w:start w:val="1"/>
+      <w:numFmt w:val="lowerLetter"/>
+      <w:lvlText w:val="%2."/>
+      <w:lvlJc w:val="left"/>
+      <w:pPr>
+        <w:ind w:left="1440" w:hanging="360"/>
+      </w:pPr>
+    </w:lvl>
+    <w:lvl w:ilvl="2" w:tplc="0409001B" w:tentative="1">
+      <w:start w:val="1"/>
+      <w:numFmt w:val="lowerRoman"/>
+      <w:lvlText w:val="%3."/>
+      <w:lvlJc w:val="right"/>
+      <w:pPr>
+        <w:ind w:left="2160" w:hanging="180"/>
+      </w:pPr>
+    </w:lvl>
+    <w:lvl w:ilvl="3" w:tplc="0409000F" w:tentative="1">
+      <w:start w:val="1"/>
+      <w:numFmt w:val="decimal"/>
+      <w:lvlText w:val="%4."/>
+      <w:lvlJc w:val="left"/>
+      <w:pPr>
+        <w:ind w:left="2880" w:hanging="360"/>
+      </w:pPr>
+    </w:lvl>
+    <w:lvl w:ilvl="4" w:tplc="04090019" w:tentative="1">
+      <w:start w:val="1"/>
+      <w:numFmt w:val="lowerLetter"/>
+      <w:lvlText w:val="%5."/>
+      <w:lvlJc w:val="left"/>
+      <w:pPr>
+        <w:ind w:left="3600" w:hanging="360"/>
+      </w:pPr>
+    </w:lvl>
+    <w:lvl w:ilvl="5" w:tplc="0409001B" w:tentative="1">
+      <w:start w:val="1"/>
+      <w:numFmt w:val="lowerRoman"/>
+      <w:lvlText w:val="%6."/>
+      <w:lvlJc w:val="right"/>
+      <w:pPr>
+        <w:ind w:left="4320" w:hanging="180"/>
+      </w:pPr>
+    </w:lvl>
+    <w:lvl w:ilvl="6" w:tplc="0409000F" w:tentative="1">
+      <w:start w:val="1"/>
+      <w:numFmt w:val="decimal"/>
+      <w:lvlText w:val="%7."/>
+      <w:lvlJc w:val="left"/>
+      <w:pPr>
+        <w:ind w:left="5040" w:hanging="360"/>
+      </w:pPr>
+    </w:lvl>
+    <w:lvl w:ilvl="7" w:tplc="04090019" w:tentative="1">
+      <w:start w:val="1"/>
+      <w:numFmt w:val="lowerLetter"/>
+      <w:lvlText w:val="%8."/>
+      <w:lvlJc w:val="left"/>
+      <w:pPr>
+        <w:ind w:left="5760" w:hanging="360"/>
+      </w:pPr>
+    </w:lvl>
+    <w:lvl w:ilvl="8" w:tplc="0409001B" w:tentative="1">
+      <w:start w:val="1"/>
+      <w:numFmt w:val="lowerRoman"/>
+      <w:lvlText w:val="%9."/>
+      <w:lvlJc w:val="right"/>
+      <w:pPr>
+        <w:ind w:left="6480" w:hanging="180"/>
+      </w:pPr>
+    </w:lvl>
+  </w:abstractNum>
   <w:num w:numId="1">
-    <w:abstractNumId w:val="1"/>
+    <w:abstractNumId w:val="3"/>
   </w:num>
   <w:num w:numId="2">
     <w:abstractNumId w:val="0"/>
+  </w:num>
+  <w:num w:numId="3">
+    <w:abstractNumId w:val="1"/>
+  </w:num>
+  <w:num w:numId="4">
+    <w:abstractNumId w:val="2"/>
   </w:num>
 </w:numbering>
 </file>

</xml_diff>